<commit_message>
Added Sprint 2: Documentation
</commit_message>
<xml_diff>
--- a/Documents/Sprint One Documentation.docx
+++ b/Documents/Sprint One Documentation.docx
@@ -17,7 +17,23 @@
           <w:b/>
           <w:u w:val="single"/>
         </w:rPr>
-        <w:t>Sprint One Documentation</w:t>
+        <w:t>Sprint One</w:t>
+      </w:r>
+      <w:r>
+        <w:rPr>
+          <w:rFonts w:ascii="Times New Roman" w:hAnsi="Times New Roman" w:cs="Times New Roman"/>
+          <w:b/>
+          <w:u w:val="single"/>
+        </w:rPr>
+        <w:t>:</w:t>
+      </w:r>
+      <w:r>
+        <w:rPr>
+          <w:rFonts w:ascii="Times New Roman" w:hAnsi="Times New Roman" w:cs="Times New Roman"/>
+          <w:b/>
+          <w:u w:val="single"/>
+        </w:rPr>
+        <w:t xml:space="preserve"> Documentation</w:t>
       </w:r>
     </w:p>
     <w:p>
@@ -75,6 +91,8 @@
         </w:rPr>
         <w:t xml:space="preserve"> James Whiteley, Oli Storey</w:t>
       </w:r>
+      <w:bookmarkStart w:id="0" w:name="_GoBack"/>
+      <w:bookmarkEnd w:id="0"/>
     </w:p>
     <w:p>
       <w:pPr>
@@ -94,15 +112,7 @@
         <w:rPr>
           <w:rFonts w:ascii="Times New Roman" w:hAnsi="Times New Roman" w:cs="Times New Roman"/>
         </w:rPr>
-        <w:t>Alexander Bierton, O’S</w:t>
-      </w:r>
-      <w:bookmarkStart w:id="0" w:name="_GoBack"/>
-      <w:bookmarkEnd w:id="0"/>
-      <w:r>
-        <w:rPr>
-          <w:rFonts w:ascii="Times New Roman" w:hAnsi="Times New Roman" w:cs="Times New Roman"/>
-        </w:rPr>
-        <w:t>hea Douglas</w:t>
+        <w:t>Alexander Bierton, O’Shea Douglas</w:t>
       </w:r>
     </w:p>
     <w:p>
@@ -886,13 +896,7 @@
               <w:rPr>
                 <w:rFonts w:ascii="Times New Roman" w:hAnsi="Times New Roman" w:cs="Times New Roman"/>
               </w:rPr>
-              <w:t xml:space="preserve">Syntax error spotted when trying to convert long variable to integer variable </w:t>
-            </w:r>
-            <w:r>
-              <w:rPr>
-                <w:rFonts w:ascii="Times New Roman" w:hAnsi="Times New Roman" w:cs="Times New Roman"/>
-              </w:rPr>
-              <w:t xml:space="preserve">– </w:t>
+              <w:t xml:space="preserve">Syntax error spotted when trying to convert long variable to integer variable – </w:t>
             </w:r>
             <w:r>
               <w:rPr>

</xml_diff>

<commit_message>
Updated Sprint one: Documentation
</commit_message>
<xml_diff>
--- a/Documents/Sprint One Documentation.docx
+++ b/Documents/Sprint One Documentation.docx
@@ -91,8 +91,6 @@
         </w:rPr>
         <w:t xml:space="preserve"> James Whiteley, Oli Storey</w:t>
       </w:r>
-      <w:bookmarkStart w:id="0" w:name="_GoBack"/>
-      <w:bookmarkEnd w:id="0"/>
     </w:p>
     <w:p>
       <w:pPr>
@@ -1074,9 +1072,6 @@
         </w:tc>
       </w:tr>
       <w:tr>
-        <w:trPr>
-          <w:trHeight w:val="9744"/>
-        </w:trPr>
         <w:tc>
           <w:tcPr>
             <w:tcW w:w="1297" w:type="dxa"/>
@@ -1098,7 +1093,7 @@
               <w:rPr>
                 <w:rFonts w:ascii="Times New Roman" w:hAnsi="Times New Roman" w:cs="Times New Roman"/>
               </w:rPr>
-              <w:t>12/12/16</w:t>
+              <w:t>09/12/16</w:t>
             </w:r>
           </w:p>
         </w:tc>
@@ -1123,7 +1118,7 @@
               <w:rPr>
                 <w:rFonts w:ascii="Times New Roman" w:hAnsi="Times New Roman" w:cs="Times New Roman"/>
               </w:rPr>
-              <w:t>4</w:t>
+              <w:t>2</w:t>
             </w:r>
           </w:p>
         </w:tc>
@@ -1148,21 +1143,21 @@
               <w:rPr>
                 <w:rFonts w:ascii="Times New Roman" w:hAnsi="Times New Roman" w:cs="Times New Roman"/>
               </w:rPr>
-              <w:t>Driver: Alex</w:t>
-            </w:r>
-          </w:p>
-          <w:p>
-            <w:pPr>
-              <w:jc w:val="center"/>
-              <w:rPr>
-                <w:rFonts w:ascii="Times New Roman" w:hAnsi="Times New Roman" w:cs="Times New Roman"/>
-              </w:rPr>
-            </w:pPr>
-            <w:r>
-              <w:rPr>
-                <w:rFonts w:ascii="Times New Roman" w:hAnsi="Times New Roman" w:cs="Times New Roman"/>
-              </w:rPr>
-              <w:t>Observer: O’Shea</w:t>
+              <w:t>Driver: O’Shea</w:t>
+            </w:r>
+          </w:p>
+          <w:p>
+            <w:pPr>
+              <w:jc w:val="center"/>
+              <w:rPr>
+                <w:rFonts w:ascii="Times New Roman" w:hAnsi="Times New Roman" w:cs="Times New Roman"/>
+              </w:rPr>
+            </w:pPr>
+            <w:r>
+              <w:rPr>
+                <w:rFonts w:ascii="Times New Roman" w:hAnsi="Times New Roman" w:cs="Times New Roman"/>
+              </w:rPr>
+              <w:t>Observer: Alex</w:t>
             </w:r>
           </w:p>
         </w:tc>
@@ -1221,128 +1216,6 @@
               <w:t>O’shea</w:t>
             </w:r>
           </w:p>
-          <w:p>
-            <w:pPr>
-              <w:rPr>
-                <w:rFonts w:ascii="Times New Roman" w:hAnsi="Times New Roman" w:cs="Times New Roman"/>
-                <w:i/>
-              </w:rPr>
-            </w:pPr>
-          </w:p>
-          <w:p>
-            <w:pPr>
-              <w:rPr>
-                <w:rFonts w:ascii="Times New Roman" w:hAnsi="Times New Roman" w:cs="Times New Roman"/>
-              </w:rPr>
-            </w:pPr>
-            <w:r>
-              <w:rPr>
-                <w:rFonts w:ascii="Times New Roman" w:hAnsi="Times New Roman" w:cs="Times New Roman"/>
-              </w:rPr>
-              <w:t>The build configuration call had a lowercase letter rather than an uppe</w:t>
-            </w:r>
-            <w:r>
-              <w:rPr>
-                <w:rFonts w:ascii="Times New Roman" w:hAnsi="Times New Roman" w:cs="Times New Roman"/>
-              </w:rPr>
-              <w:t xml:space="preserve">rcase, which is a syntax error. This stopped the build config file from being called – </w:t>
-            </w:r>
-            <w:r>
-              <w:rPr>
-                <w:rFonts w:ascii="Times New Roman" w:hAnsi="Times New Roman" w:cs="Times New Roman"/>
-                <w:i/>
-              </w:rPr>
-              <w:t>O’shea</w:t>
-            </w:r>
-          </w:p>
-          <w:p>
-            <w:pPr>
-              <w:rPr>
-                <w:rFonts w:ascii="Times New Roman" w:hAnsi="Times New Roman" w:cs="Times New Roman"/>
-                <w:i/>
-              </w:rPr>
-            </w:pPr>
-          </w:p>
-          <w:p>
-            <w:pPr>
-              <w:rPr>
-                <w:rFonts w:ascii="Times New Roman" w:hAnsi="Times New Roman" w:cs="Times New Roman"/>
-              </w:rPr>
-            </w:pPr>
-            <w:r>
-              <w:rPr>
-                <w:rFonts w:ascii="Times New Roman" w:hAnsi="Times New Roman" w:cs="Times New Roman"/>
-              </w:rPr>
-              <w:t xml:space="preserve">When trying to change the theme colour of the keyboard, we found out that keyboard is not related to the application itself, rather </w:t>
-            </w:r>
-            <w:r>
-              <w:rPr>
-                <w:rFonts w:ascii="Times New Roman" w:hAnsi="Times New Roman" w:cs="Times New Roman"/>
-              </w:rPr>
-              <w:t>Android instead</w:t>
-            </w:r>
-            <w:r>
-              <w:rPr>
-                <w:rFonts w:ascii="Times New Roman" w:hAnsi="Times New Roman" w:cs="Times New Roman"/>
-              </w:rPr>
-              <w:t xml:space="preserve"> - </w:t>
-            </w:r>
-            <w:r>
-              <w:rPr>
-                <w:rFonts w:ascii="Times New Roman" w:hAnsi="Times New Roman" w:cs="Times New Roman"/>
-                <w:i/>
-              </w:rPr>
-              <w:t>Alex</w:t>
-            </w:r>
-          </w:p>
-          <w:p>
-            <w:pPr>
-              <w:rPr>
-                <w:rFonts w:ascii="Times New Roman" w:hAnsi="Times New Roman" w:cs="Times New Roman"/>
-                <w:i/>
-              </w:rPr>
-            </w:pPr>
-          </w:p>
-          <w:p>
-            <w:pPr>
-              <w:rPr>
-                <w:rFonts w:ascii="Times New Roman" w:hAnsi="Times New Roman" w:cs="Times New Roman"/>
-                <w:i/>
-              </w:rPr>
-            </w:pPr>
-          </w:p>
-          <w:p>
-            <w:pPr>
-              <w:rPr>
-                <w:rFonts w:ascii="Times New Roman" w:hAnsi="Times New Roman" w:cs="Times New Roman"/>
-              </w:rPr>
-            </w:pPr>
-          </w:p>
-          <w:p>
-            <w:pPr>
-              <w:jc w:val="center"/>
-              <w:rPr>
-                <w:rFonts w:ascii="Times New Roman" w:hAnsi="Times New Roman" w:cs="Times New Roman"/>
-                <w:i/>
-              </w:rPr>
-            </w:pPr>
-          </w:p>
-          <w:p>
-            <w:pPr>
-              <w:jc w:val="center"/>
-              <w:rPr>
-                <w:rFonts w:ascii="Times New Roman" w:hAnsi="Times New Roman" w:cs="Times New Roman"/>
-              </w:rPr>
-            </w:pPr>
-          </w:p>
-          <w:p>
-            <w:pPr>
-              <w:jc w:val="center"/>
-              <w:rPr>
-                <w:rFonts w:ascii="Times New Roman" w:hAnsi="Times New Roman" w:cs="Times New Roman"/>
-              </w:rPr>
-            </w:pPr>
-          </w:p>
         </w:tc>
         <w:tc>
           <w:tcPr>
@@ -1364,7 +1237,290 @@
               <w:rPr>
                 <w:rFonts w:ascii="Times New Roman" w:hAnsi="Times New Roman" w:cs="Times New Roman"/>
               </w:rPr>
-              <w:t>Added the correct file path for the build configuration, as well as adding the file too</w:t>
+              <w:t>Added the build file</w:t>
+            </w:r>
+            <w:r>
+              <w:rPr>
+                <w:rFonts w:ascii="Times New Roman" w:hAnsi="Times New Roman" w:cs="Times New Roman"/>
+              </w:rPr>
+              <w:t xml:space="preserve"> to the project</w:t>
+            </w:r>
+            <w:bookmarkStart w:id="0" w:name="_GoBack"/>
+            <w:bookmarkEnd w:id="0"/>
+            <w:r>
+              <w:rPr>
+                <w:rFonts w:ascii="Times New Roman" w:hAnsi="Times New Roman" w:cs="Times New Roman"/>
+              </w:rPr>
+              <w:t>.</w:t>
+            </w:r>
+          </w:p>
+        </w:tc>
+        <w:tc>
+          <w:tcPr>
+            <w:tcW w:w="2026" w:type="dxa"/>
+            <w:tcBorders>
+              <w:top w:val="single" w:sz="4" w:space="0" w:color="auto"/>
+              <w:left w:val="single" w:sz="4" w:space="0" w:color="auto"/>
+              <w:bottom w:val="single" w:sz="4" w:space="0" w:color="auto"/>
+              <w:right w:val="single" w:sz="4" w:space="0" w:color="auto"/>
+            </w:tcBorders>
+          </w:tcPr>
+          <w:p>
+            <w:pPr>
+              <w:rPr>
+                <w:rFonts w:ascii="Times New Roman" w:hAnsi="Times New Roman" w:cs="Times New Roman"/>
+                <w:i/>
+              </w:rPr>
+            </w:pPr>
+            <w:r>
+              <w:rPr>
+                <w:rFonts w:ascii="Times New Roman" w:hAnsi="Times New Roman" w:cs="Times New Roman"/>
+                <w:i/>
+              </w:rPr>
+              <w:t>For some reason, the build file was not available. Therefore, we had to create our own build file and it to the repository every time.</w:t>
+            </w:r>
+          </w:p>
+        </w:tc>
+      </w:tr>
+      <w:tr>
+        <w:trPr>
+          <w:trHeight w:val="9744"/>
+        </w:trPr>
+        <w:tc>
+          <w:tcPr>
+            <w:tcW w:w="1297" w:type="dxa"/>
+            <w:tcBorders>
+              <w:top w:val="single" w:sz="4" w:space="0" w:color="auto"/>
+              <w:left w:val="single" w:sz="4" w:space="0" w:color="auto"/>
+              <w:bottom w:val="single" w:sz="4" w:space="0" w:color="auto"/>
+              <w:right w:val="single" w:sz="4" w:space="0" w:color="auto"/>
+            </w:tcBorders>
+          </w:tcPr>
+          <w:p>
+            <w:pPr>
+              <w:jc w:val="center"/>
+              <w:rPr>
+                <w:rFonts w:ascii="Times New Roman" w:hAnsi="Times New Roman" w:cs="Times New Roman"/>
+              </w:rPr>
+            </w:pPr>
+            <w:r>
+              <w:rPr>
+                <w:rFonts w:ascii="Times New Roman" w:hAnsi="Times New Roman" w:cs="Times New Roman"/>
+              </w:rPr>
+              <w:t>12/12/16</w:t>
+            </w:r>
+          </w:p>
+        </w:tc>
+        <w:tc>
+          <w:tcPr>
+            <w:tcW w:w="1027" w:type="dxa"/>
+            <w:tcBorders>
+              <w:top w:val="single" w:sz="4" w:space="0" w:color="auto"/>
+              <w:left w:val="single" w:sz="4" w:space="0" w:color="auto"/>
+              <w:bottom w:val="single" w:sz="4" w:space="0" w:color="auto"/>
+              <w:right w:val="single" w:sz="4" w:space="0" w:color="auto"/>
+            </w:tcBorders>
+          </w:tcPr>
+          <w:p>
+            <w:pPr>
+              <w:jc w:val="center"/>
+              <w:rPr>
+                <w:rFonts w:ascii="Times New Roman" w:hAnsi="Times New Roman" w:cs="Times New Roman"/>
+              </w:rPr>
+            </w:pPr>
+            <w:r>
+              <w:rPr>
+                <w:rFonts w:ascii="Times New Roman" w:hAnsi="Times New Roman" w:cs="Times New Roman"/>
+              </w:rPr>
+              <w:t>4</w:t>
+            </w:r>
+          </w:p>
+        </w:tc>
+        <w:tc>
+          <w:tcPr>
+            <w:tcW w:w="1895" w:type="dxa"/>
+            <w:tcBorders>
+              <w:top w:val="single" w:sz="4" w:space="0" w:color="auto"/>
+              <w:left w:val="single" w:sz="4" w:space="0" w:color="auto"/>
+              <w:bottom w:val="single" w:sz="4" w:space="0" w:color="auto"/>
+              <w:right w:val="single" w:sz="4" w:space="0" w:color="auto"/>
+            </w:tcBorders>
+          </w:tcPr>
+          <w:p>
+            <w:pPr>
+              <w:jc w:val="center"/>
+              <w:rPr>
+                <w:rFonts w:ascii="Times New Roman" w:hAnsi="Times New Roman" w:cs="Times New Roman"/>
+              </w:rPr>
+            </w:pPr>
+            <w:r>
+              <w:rPr>
+                <w:rFonts w:ascii="Times New Roman" w:hAnsi="Times New Roman" w:cs="Times New Roman"/>
+              </w:rPr>
+              <w:t>Driver: Alex</w:t>
+            </w:r>
+          </w:p>
+          <w:p>
+            <w:pPr>
+              <w:jc w:val="center"/>
+              <w:rPr>
+                <w:rFonts w:ascii="Times New Roman" w:hAnsi="Times New Roman" w:cs="Times New Roman"/>
+              </w:rPr>
+            </w:pPr>
+            <w:r>
+              <w:rPr>
+                <w:rFonts w:ascii="Times New Roman" w:hAnsi="Times New Roman" w:cs="Times New Roman"/>
+              </w:rPr>
+              <w:t>Observer: O’Shea</w:t>
+            </w:r>
+          </w:p>
+        </w:tc>
+        <w:tc>
+          <w:tcPr>
+            <w:tcW w:w="1231" w:type="dxa"/>
+            <w:tcBorders>
+              <w:top w:val="single" w:sz="4" w:space="0" w:color="auto"/>
+              <w:left w:val="single" w:sz="4" w:space="0" w:color="auto"/>
+              <w:bottom w:val="single" w:sz="4" w:space="0" w:color="auto"/>
+              <w:right w:val="single" w:sz="4" w:space="0" w:color="auto"/>
+            </w:tcBorders>
+          </w:tcPr>
+          <w:p>
+            <w:pPr>
+              <w:rPr>
+                <w:rFonts w:ascii="Times New Roman" w:hAnsi="Times New Roman" w:cs="Times New Roman"/>
+              </w:rPr>
+            </w:pPr>
+            <w:r>
+              <w:rPr>
+                <w:rFonts w:ascii="Times New Roman" w:hAnsi="Times New Roman" w:cs="Times New Roman"/>
+              </w:rPr>
+              <w:t>The build configuration call had a lowercase letter rather than an uppe</w:t>
+            </w:r>
+            <w:r>
+              <w:rPr>
+                <w:rFonts w:ascii="Times New Roman" w:hAnsi="Times New Roman" w:cs="Times New Roman"/>
+              </w:rPr>
+              <w:t xml:space="preserve">rcase, which is a syntax error. This stopped the build config file from being called – </w:t>
+            </w:r>
+            <w:r>
+              <w:rPr>
+                <w:rFonts w:ascii="Times New Roman" w:hAnsi="Times New Roman" w:cs="Times New Roman"/>
+                <w:i/>
+              </w:rPr>
+              <w:t>O’shea</w:t>
+            </w:r>
+          </w:p>
+          <w:p>
+            <w:pPr>
+              <w:rPr>
+                <w:rFonts w:ascii="Times New Roman" w:hAnsi="Times New Roman" w:cs="Times New Roman"/>
+                <w:i/>
+              </w:rPr>
+            </w:pPr>
+          </w:p>
+          <w:p>
+            <w:pPr>
+              <w:rPr>
+                <w:rFonts w:ascii="Times New Roman" w:hAnsi="Times New Roman" w:cs="Times New Roman"/>
+              </w:rPr>
+            </w:pPr>
+            <w:r>
+              <w:rPr>
+                <w:rFonts w:ascii="Times New Roman" w:hAnsi="Times New Roman" w:cs="Times New Roman"/>
+              </w:rPr>
+              <w:t xml:space="preserve">When trying to change the theme colour of the keyboard, we found out that keyboard is not related to the application itself, rather </w:t>
+            </w:r>
+            <w:r>
+              <w:rPr>
+                <w:rFonts w:ascii="Times New Roman" w:hAnsi="Times New Roman" w:cs="Times New Roman"/>
+              </w:rPr>
+              <w:t>Android instead</w:t>
+            </w:r>
+            <w:r>
+              <w:rPr>
+                <w:rFonts w:ascii="Times New Roman" w:hAnsi="Times New Roman" w:cs="Times New Roman"/>
+              </w:rPr>
+              <w:t xml:space="preserve"> - </w:t>
+            </w:r>
+            <w:r>
+              <w:rPr>
+                <w:rFonts w:ascii="Times New Roman" w:hAnsi="Times New Roman" w:cs="Times New Roman"/>
+                <w:i/>
+              </w:rPr>
+              <w:t>Alex</w:t>
+            </w:r>
+          </w:p>
+          <w:p>
+            <w:pPr>
+              <w:rPr>
+                <w:rFonts w:ascii="Times New Roman" w:hAnsi="Times New Roman" w:cs="Times New Roman"/>
+                <w:i/>
+              </w:rPr>
+            </w:pPr>
+          </w:p>
+          <w:p>
+            <w:pPr>
+              <w:rPr>
+                <w:rFonts w:ascii="Times New Roman" w:hAnsi="Times New Roman" w:cs="Times New Roman"/>
+                <w:i/>
+              </w:rPr>
+            </w:pPr>
+          </w:p>
+          <w:p>
+            <w:pPr>
+              <w:rPr>
+                <w:rFonts w:ascii="Times New Roman" w:hAnsi="Times New Roman" w:cs="Times New Roman"/>
+              </w:rPr>
+            </w:pPr>
+          </w:p>
+          <w:p>
+            <w:pPr>
+              <w:jc w:val="center"/>
+              <w:rPr>
+                <w:rFonts w:ascii="Times New Roman" w:hAnsi="Times New Roman" w:cs="Times New Roman"/>
+                <w:i/>
+              </w:rPr>
+            </w:pPr>
+          </w:p>
+          <w:p>
+            <w:pPr>
+              <w:jc w:val="center"/>
+              <w:rPr>
+                <w:rFonts w:ascii="Times New Roman" w:hAnsi="Times New Roman" w:cs="Times New Roman"/>
+              </w:rPr>
+            </w:pPr>
+          </w:p>
+          <w:p>
+            <w:pPr>
+              <w:jc w:val="center"/>
+              <w:rPr>
+                <w:rFonts w:ascii="Times New Roman" w:hAnsi="Times New Roman" w:cs="Times New Roman"/>
+              </w:rPr>
+            </w:pPr>
+          </w:p>
+        </w:tc>
+        <w:tc>
+          <w:tcPr>
+            <w:tcW w:w="2103" w:type="dxa"/>
+            <w:tcBorders>
+              <w:top w:val="single" w:sz="4" w:space="0" w:color="auto"/>
+              <w:left w:val="single" w:sz="4" w:space="0" w:color="auto"/>
+              <w:bottom w:val="single" w:sz="4" w:space="0" w:color="auto"/>
+              <w:right w:val="single" w:sz="4" w:space="0" w:color="auto"/>
+            </w:tcBorders>
+          </w:tcPr>
+          <w:p>
+            <w:pPr>
+              <w:rPr>
+                <w:rFonts w:ascii="Times New Roman" w:hAnsi="Times New Roman" w:cs="Times New Roman"/>
+              </w:rPr>
+            </w:pPr>
+            <w:r>
+              <w:rPr>
+                <w:rFonts w:ascii="Times New Roman" w:hAnsi="Times New Roman" w:cs="Times New Roman"/>
+              </w:rPr>
+              <w:t>Added the correct file path for the build configuration</w:t>
             </w:r>
             <w:r>
               <w:rPr>

</xml_diff>